<commit_message>
update fix phân tích 2
</commit_message>
<xml_diff>
--- a/19_Web đọc sách trực tuyến.docx
+++ b/19_Web đọc sách trực tuyến.docx
@@ -4806,7 +4806,7 @@
               </wp:anchor>
             </w:drawing>
           </mc:Choice>
-          <mc:Fallback xmlns:cx="http://schemas.microsoft.com/office/drawing/2014/chartex" xmlns:cx1="http://schemas.microsoft.com/office/drawing/2015/9/8/chartex" xmlns:cx2="http://schemas.microsoft.com/office/drawing/2015/10/21/chartex" xmlns:cx3="http://schemas.microsoft.com/office/drawing/2016/5/9/chartex" xmlns:cx4="http://schemas.microsoft.com/office/drawing/2016/5/10/chartex" xmlns:cx5="http://schemas.microsoft.com/office/drawing/2016/5/11/chartex" xmlns:cx6="http://schemas.microsoft.com/office/drawing/2016/5/12/chartex" xmlns:cx7="http://schemas.microsoft.com/office/drawing/2016/5/13/chartex" xmlns:cx8="http://schemas.microsoft.com/office/drawing/2016/5/14/chartex" xmlns:aink="http://schemas.microsoft.com/office/drawing/2016/ink" xmlns:am3d="http://schemas.microsoft.com/office/drawing/2017/model3d" xmlns:w15="http://schemas.microsoft.com/office/word/2012/wordml" xmlns:w16cex="http://schemas.microsoft.com/office/word/2018/wordml/cex" xmlns:w16cid="http://schemas.microsoft.com/office/word/2016/wordml/cid" xmlns:w16="http://schemas.microsoft.com/office/word/2018/wordml" xmlns:w16sdtdh="http://schemas.microsoft.com/office/word/2020/wordml/sdtdatahash" xmlns:w16se="http://schemas.microsoft.com/office/word/2015/wordml/symex">
+          <mc:Fallback xmlns:w16se="http://schemas.microsoft.com/office/word/2015/wordml/symex" xmlns:w16sdtdh="http://schemas.microsoft.com/office/word/2020/wordml/sdtdatahash" xmlns:w16="http://schemas.microsoft.com/office/word/2018/wordml" xmlns:w16cid="http://schemas.microsoft.com/office/word/2016/wordml/cid" xmlns:w16cex="http://schemas.microsoft.com/office/word/2018/wordml/cex" xmlns:w15="http://schemas.microsoft.com/office/word/2012/wordml" xmlns:am3d="http://schemas.microsoft.com/office/drawing/2017/model3d" xmlns:aink="http://schemas.microsoft.com/office/drawing/2016/ink" xmlns:cx8="http://schemas.microsoft.com/office/drawing/2016/5/14/chartex" xmlns:cx7="http://schemas.microsoft.com/office/drawing/2016/5/13/chartex" xmlns:cx6="http://schemas.microsoft.com/office/drawing/2016/5/12/chartex" xmlns:cx5="http://schemas.microsoft.com/office/drawing/2016/5/11/chartex" xmlns:cx4="http://schemas.microsoft.com/office/drawing/2016/5/10/chartex" xmlns:cx3="http://schemas.microsoft.com/office/drawing/2016/5/9/chartex" xmlns:cx2="http://schemas.microsoft.com/office/drawing/2015/10/21/chartex" xmlns:cx1="http://schemas.microsoft.com/office/drawing/2015/9/8/chartex" xmlns:cx="http://schemas.microsoft.com/office/drawing/2014/chartex">
             <w:pict>
               <v:shapetype w14:anchorId="7054DDB8" id="_x0000_t32" coordsize="21600,21600" o:spt="32" o:oned="t" path="m,l21600,21600e" filled="f">
                 <v:path arrowok="t" fillok="f" o:connecttype="none"/>
@@ -4954,7 +4954,7 @@
               </wp:anchor>
             </w:drawing>
           </mc:Choice>
-          <mc:Fallback xmlns:cx="http://schemas.microsoft.com/office/drawing/2014/chartex" xmlns:cx1="http://schemas.microsoft.com/office/drawing/2015/9/8/chartex" xmlns:cx2="http://schemas.microsoft.com/office/drawing/2015/10/21/chartex" xmlns:cx3="http://schemas.microsoft.com/office/drawing/2016/5/9/chartex" xmlns:cx4="http://schemas.microsoft.com/office/drawing/2016/5/10/chartex" xmlns:cx5="http://schemas.microsoft.com/office/drawing/2016/5/11/chartex" xmlns:cx6="http://schemas.microsoft.com/office/drawing/2016/5/12/chartex" xmlns:cx7="http://schemas.microsoft.com/office/drawing/2016/5/13/chartex" xmlns:cx8="http://schemas.microsoft.com/office/drawing/2016/5/14/chartex" xmlns:aink="http://schemas.microsoft.com/office/drawing/2016/ink" xmlns:am3d="http://schemas.microsoft.com/office/drawing/2017/model3d" xmlns:w15="http://schemas.microsoft.com/office/word/2012/wordml" xmlns:w16cex="http://schemas.microsoft.com/office/word/2018/wordml/cex" xmlns:w16cid="http://schemas.microsoft.com/office/word/2016/wordml/cid" xmlns:w16="http://schemas.microsoft.com/office/word/2018/wordml" xmlns:w16sdtdh="http://schemas.microsoft.com/office/word/2020/wordml/sdtdatahash" xmlns:w16se="http://schemas.microsoft.com/office/word/2015/wordml/symex">
+          <mc:Fallback xmlns:w16se="http://schemas.microsoft.com/office/word/2015/wordml/symex" xmlns:w16sdtdh="http://schemas.microsoft.com/office/word/2020/wordml/sdtdatahash" xmlns:w16="http://schemas.microsoft.com/office/word/2018/wordml" xmlns:w16cid="http://schemas.microsoft.com/office/word/2016/wordml/cid" xmlns:w16cex="http://schemas.microsoft.com/office/word/2018/wordml/cex" xmlns:w15="http://schemas.microsoft.com/office/word/2012/wordml" xmlns:am3d="http://schemas.microsoft.com/office/drawing/2017/model3d" xmlns:aink="http://schemas.microsoft.com/office/drawing/2016/ink" xmlns:cx8="http://schemas.microsoft.com/office/drawing/2016/5/14/chartex" xmlns:cx7="http://schemas.microsoft.com/office/drawing/2016/5/13/chartex" xmlns:cx6="http://schemas.microsoft.com/office/drawing/2016/5/12/chartex" xmlns:cx5="http://schemas.microsoft.com/office/drawing/2016/5/11/chartex" xmlns:cx4="http://schemas.microsoft.com/office/drawing/2016/5/10/chartex" xmlns:cx3="http://schemas.microsoft.com/office/drawing/2016/5/9/chartex" xmlns:cx2="http://schemas.microsoft.com/office/drawing/2015/10/21/chartex" xmlns:cx1="http://schemas.microsoft.com/office/drawing/2015/9/8/chartex" xmlns:cx="http://schemas.microsoft.com/office/drawing/2014/chartex">
             <w:pict>
               <v:shape w14:anchorId="192975ED" id="Straight Arrow Connector 16" o:spid="_x0000_s1026" type="#_x0000_t32" style="position:absolute;margin-left:99pt;margin-top:14.25pt;width:91.5pt;height:18.75pt;z-index:251657216;visibility:visible;mso-wrap-style:square;mso-wrap-distance-left:9pt;mso-wrap-distance-top:0;mso-wrap-distance-right:9pt;mso-wrap-distance-bottom:0;mso-position-horizontal:absolute;mso-position-horizontal-relative:text;mso-position-vertical:absolute;mso-position-vertical-relative:text" o:gfxdata="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" strokecolor="#4472c4 [3204]" strokeweight=".5pt">
                 <v:stroke endarrow="block" joinstyle="miter"/>
@@ -5079,7 +5079,7 @@
               </wp:anchor>
             </w:drawing>
           </mc:Choice>
-          <mc:Fallback xmlns:cx="http://schemas.microsoft.com/office/drawing/2014/chartex" xmlns:cx1="http://schemas.microsoft.com/office/drawing/2015/9/8/chartex" xmlns:cx2="http://schemas.microsoft.com/office/drawing/2015/10/21/chartex" xmlns:cx3="http://schemas.microsoft.com/office/drawing/2016/5/9/chartex" xmlns:cx4="http://schemas.microsoft.com/office/drawing/2016/5/10/chartex" xmlns:cx5="http://schemas.microsoft.com/office/drawing/2016/5/11/chartex" xmlns:cx6="http://schemas.microsoft.com/office/drawing/2016/5/12/chartex" xmlns:cx7="http://schemas.microsoft.com/office/drawing/2016/5/13/chartex" xmlns:cx8="http://schemas.microsoft.com/office/drawing/2016/5/14/chartex" xmlns:aink="http://schemas.microsoft.com/office/drawing/2016/ink" xmlns:am3d="http://schemas.microsoft.com/office/drawing/2017/model3d" xmlns:w15="http://schemas.microsoft.com/office/word/2012/wordml" xmlns:w16cex="http://schemas.microsoft.com/office/word/2018/wordml/cex" xmlns:w16cid="http://schemas.microsoft.com/office/word/2016/wordml/cid" xmlns:w16="http://schemas.microsoft.com/office/word/2018/wordml" xmlns:w16sdtdh="http://schemas.microsoft.com/office/word/2020/wordml/sdtdatahash" xmlns:w16se="http://schemas.microsoft.com/office/word/2015/wordml/symex">
+          <mc:Fallback xmlns:w16se="http://schemas.microsoft.com/office/word/2015/wordml/symex" xmlns:w16sdtdh="http://schemas.microsoft.com/office/word/2020/wordml/sdtdatahash" xmlns:w16="http://schemas.microsoft.com/office/word/2018/wordml" xmlns:w16cid="http://schemas.microsoft.com/office/word/2016/wordml/cid" xmlns:w16cex="http://schemas.microsoft.com/office/word/2018/wordml/cex" xmlns:w15="http://schemas.microsoft.com/office/word/2012/wordml" xmlns:am3d="http://schemas.microsoft.com/office/drawing/2017/model3d" xmlns:aink="http://schemas.microsoft.com/office/drawing/2016/ink" xmlns:cx8="http://schemas.microsoft.com/office/drawing/2016/5/14/chartex" xmlns:cx7="http://schemas.microsoft.com/office/drawing/2016/5/13/chartex" xmlns:cx6="http://schemas.microsoft.com/office/drawing/2016/5/12/chartex" xmlns:cx5="http://schemas.microsoft.com/office/drawing/2016/5/11/chartex" xmlns:cx4="http://schemas.microsoft.com/office/drawing/2016/5/10/chartex" xmlns:cx3="http://schemas.microsoft.com/office/drawing/2016/5/9/chartex" xmlns:cx2="http://schemas.microsoft.com/office/drawing/2015/10/21/chartex" xmlns:cx1="http://schemas.microsoft.com/office/drawing/2015/9/8/chartex" xmlns:cx="http://schemas.microsoft.com/office/drawing/2014/chartex">
             <w:pict>
               <v:shape w14:anchorId="53EB75D7" id="Straight Arrow Connector 17" o:spid="_x0000_s1026" type="#_x0000_t32" style="position:absolute;margin-left:270.75pt;margin-top:30pt;width:15.1pt;height:48pt;flip:x y;z-index:251659264;visibility:visible;mso-wrap-style:square;mso-wrap-distance-left:9pt;mso-wrap-distance-top:0;mso-wrap-distance-right:9pt;mso-wrap-distance-bottom:0;mso-position-horizontal:absolute;mso-position-horizontal-relative:text;mso-position-vertical:absolute;mso-position-vertical-relative:text" o:gfxdata="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" strokecolor="#4472c4 [3204]" strokeweight=".5pt">
                 <v:stroke endarrow="block" joinstyle="miter"/>
@@ -5348,51 +5348,25 @@
       <w:r>
         <w:t xml:space="preserve">Hình </w:t>
       </w:r>
-      <w:r>
-        <w:fldChar w:fldCharType="begin"/>
-      </w:r>
-      <w:r>
-        <w:instrText xml:space="preserve"> STYLEREF 1 \s </w:instrText>
-      </w:r>
-      <w:r>
-        <w:fldChar w:fldCharType="separate"/>
-      </w:r>
-      <w:r>
-        <w:rPr>
-          <w:noProof/>
-        </w:rPr>
-        <w:t>4</w:t>
-      </w:r>
-      <w:r>
-        <w:rPr>
-          <w:noProof/>
-        </w:rPr>
-        <w:fldChar w:fldCharType="end"/>
-      </w:r>
+      <w:fldSimple w:instr=" STYLEREF 1 \s ">
+        <w:r>
+          <w:rPr>
+            <w:noProof/>
+          </w:rPr>
+          <w:t>4</w:t>
+        </w:r>
+      </w:fldSimple>
       <w:r>
         <w:noBreakHyphen/>
       </w:r>
-      <w:r>
-        <w:fldChar w:fldCharType="begin"/>
-      </w:r>
-      <w:r>
-        <w:instrText xml:space="preserve"> SEQ Hình \* ARABIC \s 1 </w:instrText>
-      </w:r>
-      <w:r>
-        <w:fldChar w:fldCharType="separate"/>
-      </w:r>
-      <w:r>
-        <w:rPr>
-          <w:noProof/>
-        </w:rPr>
-        <w:t>1</w:t>
-      </w:r>
-      <w:r>
-        <w:rPr>
-          <w:noProof/>
-        </w:rPr>
-        <w:fldChar w:fldCharType="end"/>
-      </w:r>
+      <w:fldSimple w:instr=" SEQ Hình \* ARABIC \s 1 ">
+        <w:r>
+          <w:rPr>
+            <w:noProof/>
+          </w:rPr>
+          <w:t>1</w:t>
+        </w:r>
+      </w:fldSimple>
       <w:r>
         <w:t>.</w:t>
       </w:r>
@@ -5827,8 +5801,6 @@
         </w:rPr>
         <w:t>Sơ đồ lớp</w:t>
       </w:r>
-      <w:bookmarkStart w:id="31" w:name="_GoBack"/>
-      <w:bookmarkEnd w:id="31"/>
     </w:p>
     <w:p>
       <w:r>
@@ -15852,215 +15824,11 @@
           </w:p>
         </w:tc>
       </w:tr>
-      <w:tr>
-        <w:tc>
-          <w:tcPr>
-            <w:tcW w:w="4248" w:type="dxa"/>
-            <w:vAlign w:val="center"/>
-          </w:tcPr>
-          <w:p>
-            <w:pPr>
-              <w:pStyle w:val="BodyTextIndent"/>
-              <w:jc w:val="center"/>
-              <w:rPr>
-                <w:b/>
-              </w:rPr>
-            </w:pPr>
-            <w:r>
-              <w:rPr>
-                <w:b/>
-              </w:rPr>
-              <w:t>&lt;Extend Use Case&gt;</w:t>
-            </w:r>
-          </w:p>
-        </w:tc>
-        <w:tc>
-          <w:tcPr>
-            <w:tcW w:w="4968" w:type="dxa"/>
-          </w:tcPr>
-          <w:p>
-            <w:pPr>
-              <w:pStyle w:val="NoSpacing"/>
-              <w:ind w:left="5"/>
-              <w:rPr>
-                <w:rFonts w:ascii="Times New Roman" w:hAnsi="Times New Roman" w:cs="Times New Roman"/>
-                <w:b/>
-                <w:sz w:val="24"/>
-              </w:rPr>
-            </w:pPr>
-            <w:r>
-              <w:rPr>
-                <w:rFonts w:ascii="Times New Roman" w:hAnsi="Times New Roman" w:cs="Times New Roman"/>
-                <w:b/>
-                <w:sz w:val="24"/>
-              </w:rPr>
-              <w:t>Quản lý tài khoản</w:t>
-            </w:r>
-          </w:p>
-          <w:p>
-            <w:pPr>
-              <w:pStyle w:val="NoSpacing"/>
-              <w:rPr>
-                <w:rFonts w:ascii="Times New Roman" w:hAnsi="Times New Roman" w:cs="Times New Roman"/>
-                <w:sz w:val="24"/>
-              </w:rPr>
-            </w:pPr>
-          </w:p>
-        </w:tc>
-      </w:tr>
-      <w:tr>
-        <w:tc>
-          <w:tcPr>
-            <w:tcW w:w="4248" w:type="dxa"/>
-            <w:vAlign w:val="center"/>
-          </w:tcPr>
-          <w:p>
-            <w:pPr>
-              <w:pStyle w:val="BodyTextIndent"/>
-              <w:jc w:val="center"/>
-              <w:rPr>
-                <w:b/>
-              </w:rPr>
-            </w:pPr>
-            <w:r>
-              <w:rPr>
-                <w:b/>
-              </w:rPr>
-              <w:t>&lt;Extend Use Case&gt;</w:t>
-            </w:r>
-          </w:p>
-        </w:tc>
-        <w:tc>
-          <w:tcPr>
-            <w:tcW w:w="4968" w:type="dxa"/>
-          </w:tcPr>
-          <w:p>
-            <w:pPr>
-              <w:pStyle w:val="NoSpacing"/>
-              <w:ind w:left="5"/>
-              <w:rPr>
-                <w:rFonts w:ascii="Times New Roman" w:hAnsi="Times New Roman" w:cs="Times New Roman"/>
-                <w:b/>
-                <w:sz w:val="24"/>
-              </w:rPr>
-            </w:pPr>
-            <w:r>
-              <w:rPr>
-                <w:rFonts w:ascii="Times New Roman" w:hAnsi="Times New Roman" w:cs="Times New Roman"/>
-                <w:b/>
-                <w:sz w:val="24"/>
-              </w:rPr>
-              <w:t>Gia hạn</w:t>
-            </w:r>
-          </w:p>
-          <w:p>
-            <w:pPr>
-              <w:pStyle w:val="NoSpacing"/>
-              <w:rPr>
-                <w:rFonts w:ascii="Times New Roman" w:hAnsi="Times New Roman" w:cs="Times New Roman"/>
-                <w:sz w:val="24"/>
-              </w:rPr>
-            </w:pPr>
-          </w:p>
-        </w:tc>
-      </w:tr>
-      <w:tr>
-        <w:tc>
-          <w:tcPr>
-            <w:tcW w:w="4248" w:type="dxa"/>
-            <w:vAlign w:val="center"/>
-          </w:tcPr>
-          <w:p>
-            <w:pPr>
-              <w:pStyle w:val="BodyTextIndent"/>
-              <w:jc w:val="center"/>
-              <w:rPr>
-                <w:b/>
-              </w:rPr>
-            </w:pPr>
-            <w:r>
-              <w:rPr>
-                <w:b/>
-              </w:rPr>
-              <w:t>&lt;Extend Use Case&gt;</w:t>
-            </w:r>
-          </w:p>
-        </w:tc>
-        <w:tc>
-          <w:tcPr>
-            <w:tcW w:w="4968" w:type="dxa"/>
-          </w:tcPr>
-          <w:p>
-            <w:pPr>
-              <w:pStyle w:val="NoSpacing"/>
-              <w:ind w:left="5"/>
-              <w:rPr>
-                <w:rFonts w:ascii="Times New Roman" w:hAnsi="Times New Roman" w:cs="Times New Roman"/>
-                <w:b/>
-                <w:sz w:val="24"/>
-              </w:rPr>
-            </w:pPr>
-          </w:p>
-        </w:tc>
-      </w:tr>
-      <w:tr>
-        <w:tc>
-          <w:tcPr>
-            <w:tcW w:w="4248" w:type="dxa"/>
-            <w:vAlign w:val="center"/>
-          </w:tcPr>
-          <w:p>
-            <w:pPr>
-              <w:pStyle w:val="BodyTextIndent"/>
-              <w:jc w:val="center"/>
-              <w:rPr>
-                <w:b/>
-              </w:rPr>
-            </w:pPr>
-            <w:r>
-              <w:rPr>
-                <w:b/>
-              </w:rPr>
-              <w:t>&lt;Extend Use Case&gt;</w:t>
-            </w:r>
-          </w:p>
-        </w:tc>
-        <w:tc>
-          <w:tcPr>
-            <w:tcW w:w="4968" w:type="dxa"/>
-          </w:tcPr>
-          <w:p>
-            <w:pPr>
-              <w:pStyle w:val="NoSpacing"/>
-              <w:ind w:left="5"/>
-              <w:rPr>
-                <w:rFonts w:ascii="Times New Roman" w:hAnsi="Times New Roman" w:cs="Times New Roman"/>
-                <w:b/>
-                <w:sz w:val="24"/>
-              </w:rPr>
-            </w:pPr>
-            <w:r>
-              <w:rPr>
-                <w:rFonts w:ascii="Times New Roman" w:hAnsi="Times New Roman" w:cs="Times New Roman"/>
-                <w:b/>
-                <w:sz w:val="24"/>
-              </w:rPr>
-              <w:t>Lưu sách</w:t>
-            </w:r>
-          </w:p>
-          <w:p>
-            <w:pPr>
-              <w:pStyle w:val="NoSpacing"/>
-              <w:rPr>
-                <w:rFonts w:ascii="Times New Roman" w:hAnsi="Times New Roman" w:cs="Times New Roman"/>
-                <w:sz w:val="24"/>
-              </w:rPr>
-            </w:pPr>
-          </w:p>
-        </w:tc>
-      </w:tr>
     </w:tbl>
-    <w:p/>
+    <w:p>
+      <w:bookmarkStart w:id="31" w:name="_GoBack"/>
+      <w:bookmarkEnd w:id="31"/>
+    </w:p>
     <w:p>
       <w:pPr>
         <w:spacing w:after="200" w:line="276" w:lineRule="auto"/>
@@ -21871,6 +21639,7 @@
     <w:p>
       <w:r>
         <w:rPr>
+          <w:noProof/>
           <w:sz w:val="28"/>
           <w:szCs w:val="28"/>
         </w:rPr>
@@ -22361,7 +22130,7 @@
           <w:rPr>
             <w:noProof/>
           </w:rPr>
-          <w:t>20</w:t>
+          <w:t>38</w:t>
         </w:r>
         <w:r>
           <w:rPr>
@@ -27375,7 +27144,7 @@
   <a:extraClrSchemeLst/>
   <a:extLst>
     <a:ext uri="{05A4C25C-085E-4340-85A3-A5531E510DB2}">
-      <thm15:themeFamily xmlns="" xmlns:thm15="http://schemas.microsoft.com/office/thememl/2012/main" name="Office Theme" id="{62F939B6-93AF-4DB8-9C6B-D6C7DFDC589F}" vid="{4A3C46E8-61CC-4603-A589-7422A47A8E4A}"/>
+      <thm15:themeFamily xmlns:thm15="http://schemas.microsoft.com/office/thememl/2012/main" xmlns="" name="Office Theme" id="{62F939B6-93AF-4DB8-9C6B-D6C7DFDC589F}" vid="{4A3C46E8-61CC-4603-A589-7422A47A8E4A}"/>
     </a:ext>
   </a:extLst>
 </a:theme>
@@ -27386,7 +27155,7 @@
 </file>
 
 <file path=customXml/itemProps1.xml><?xml version="1.0" encoding="utf-8"?>
-<ds:datastoreItem xmlns:ds="http://schemas.openxmlformats.org/officeDocument/2006/customXml" ds:itemID="{BC6C687C-0759-47BB-B7F3-18432247D929}">
+<ds:datastoreItem xmlns:ds="http://schemas.openxmlformats.org/officeDocument/2006/customXml" ds:itemID="{91785B01-1EDE-46E3-BB6A-2821FD262373}">
   <ds:schemaRefs>
     <ds:schemaRef ds:uri="http://schemas.openxmlformats.org/officeDocument/2006/bibliography"/>
   </ds:schemaRefs>

</xml_diff>